<commit_message>
Fix typos. Add more general guidelines and technical notes.
</commit_message>
<xml_diff>
--- a/materials/doc/On-boarding-PIMTool-Requirements-v4-Exercise.docx
+++ b/materials/doc/On-boarding-PIMTool-Requirements-v4-Exercise.docx
@@ -938,13 +938,8 @@
         <w:t>User Story 01</w:t>
       </w:r>
       <w:r>
-        <w:t xml:space="preserve"> – Project creation and </w:t>
-      </w:r>
-      <w:proofErr w:type="spellStart"/>
-      <w:r>
-        <w:t>updation</w:t>
-      </w:r>
-      <w:proofErr w:type="spellEnd"/>
+        <w:t xml:space="preserve"> – Project creation and updation</w:t>
+      </w:r>
     </w:p>
     <w:p>
       <w:pPr>
@@ -1983,7 +1978,19 @@
         <w:rPr>
           <w:rFonts w:cs="Arial"/>
         </w:rPr>
-        <w:t>t be changed.</w:t>
+        <w:t>t be changed</w:t>
+      </w:r>
+      <w:r>
+        <w:rPr>
+          <w:rFonts w:cs="Arial"/>
+        </w:rPr>
+        <w:t>, existing data must be filled in the form</w:t>
+      </w:r>
+      <w:r>
+        <w:rPr>
+          <w:rFonts w:cs="Arial"/>
+        </w:rPr>
+        <w:t>.</w:t>
       </w:r>
     </w:p>
     <w:p>
@@ -2028,21 +2035,7 @@
         <w:rPr>
           <w:rFonts w:cs="Arial"/>
         </w:rPr>
-        <w:t xml:space="preserve"> </w:t>
-      </w:r>
-      <w:proofErr w:type="spellStart"/>
-      <w:r>
-        <w:rPr>
-          <w:rFonts w:cs="Arial"/>
-        </w:rPr>
-        <w:t>E.g</w:t>
-      </w:r>
-      <w:proofErr w:type="spellEnd"/>
-      <w:r>
-        <w:rPr>
-          <w:rFonts w:cs="Arial"/>
-        </w:rPr>
-        <w:t>: DTH, BHU, JHV.</w:t>
+        <w:t xml:space="preserve"> E.g: DTH, BHU, JHV.</w:t>
       </w:r>
     </w:p>
     <w:p>
@@ -2121,15 +2114,7 @@
         </w:numPr>
       </w:pPr>
       <w:r>
-        <w:t xml:space="preserve">If some mandatory data is </w:t>
-      </w:r>
-      <w:proofErr w:type="gramStart"/>
-      <w:r>
-        <w:t>missing</w:t>
-      </w:r>
-      <w:proofErr w:type="gramEnd"/>
-      <w:r>
-        <w:t xml:space="preserve"> then display the following error message:</w:t>
+        <w:t>If some mandatory data is missing then display the following error message:</w:t>
       </w:r>
       <w:r>
         <w:t xml:space="preserve"> </w:t>
@@ -2168,15 +2153,7 @@
         <w:t>If a visa is not valid</w:t>
       </w:r>
       <w:r>
-        <w:t xml:space="preserve">, </w:t>
-      </w:r>
-      <w:proofErr w:type="gramStart"/>
-      <w:r>
-        <w:t>i.e.</w:t>
-      </w:r>
-      <w:proofErr w:type="gramEnd"/>
-      <w:r>
-        <w:t xml:space="preserve"> does not exist</w:t>
+        <w:t>, i.e. does not exist</w:t>
       </w:r>
       <w:r>
         <w:t xml:space="preserve">, display the following error message: </w:t>
@@ -2206,15 +2183,7 @@
         </w:numPr>
       </w:pPr>
       <w:r>
-        <w:t>If there is unexpected error (</w:t>
-      </w:r>
-      <w:proofErr w:type="gramStart"/>
-      <w:r>
-        <w:t>e.g.</w:t>
-      </w:r>
-      <w:proofErr w:type="gramEnd"/>
-      <w:r>
-        <w:t xml:space="preserve"> network error, database connection error, </w:t>
+        <w:t xml:space="preserve">If there is unexpected error (e.g. network error, database connection error, </w:t>
       </w:r>
       <w:r>
         <w:t>etc.)</w:t>
@@ -2293,13 +2262,8 @@
       <w:r>
         <w:t xml:space="preserve">If there is no error during saving the project, the users are navigated back to </w:t>
       </w:r>
-      <w:proofErr w:type="gramStart"/>
-      <w:r>
-        <w:t>Projects</w:t>
-      </w:r>
-      <w:proofErr w:type="gramEnd"/>
-      <w:r>
-        <w:t xml:space="preserve"> list</w:t>
+      <w:r>
+        <w:t>Projects list</w:t>
       </w:r>
       <w:r>
         <w:t xml:space="preserve"> page.</w:t>
@@ -2522,21 +2486,7 @@
               <w:rPr>
                 <w:rFonts w:cs="Arial"/>
               </w:rPr>
-              <w:t xml:space="preserve"> The application is </w:t>
-            </w:r>
-            <w:proofErr w:type="gramStart"/>
-            <w:r>
-              <w:rPr>
-                <w:rFonts w:cs="Arial"/>
-              </w:rPr>
-              <w:t>navigate</w:t>
-            </w:r>
-            <w:proofErr w:type="gramEnd"/>
-            <w:r>
-              <w:rPr>
-                <w:rFonts w:cs="Arial"/>
-              </w:rPr>
-              <w:t xml:space="preserve"> to the </w:t>
+              <w:t xml:space="preserve"> The application is navigate to the </w:t>
             </w:r>
             <w:r>
               <w:rPr>
@@ -2830,15 +2780,7 @@
         <w:t>User Story 02</w:t>
       </w:r>
       <w:r>
-        <w:t xml:space="preserve"> – </w:t>
-      </w:r>
-      <w:proofErr w:type="gramStart"/>
-      <w:r>
-        <w:t>Projects</w:t>
-      </w:r>
-      <w:proofErr w:type="gramEnd"/>
-      <w:r>
-        <w:t xml:space="preserve"> list</w:t>
+        <w:t xml:space="preserve"> – Project list</w:t>
       </w:r>
     </w:p>
     <w:p>
@@ -2983,25 +2925,7 @@
                 <w:color w:val="FFFFFF"/>
                 <w:sz w:val="20"/>
               </w:rPr>
-              <w:t xml:space="preserve">a project </w:t>
-            </w:r>
-            <w:proofErr w:type="gramStart"/>
-            <w:r>
-              <w:rPr>
-                <w:rFonts w:cs="Arial"/>
-                <w:color w:val="FFFFFF"/>
-                <w:sz w:val="20"/>
-              </w:rPr>
-              <w:t>in order to</w:t>
-            </w:r>
-            <w:proofErr w:type="gramEnd"/>
-            <w:r>
-              <w:rPr>
-                <w:rFonts w:cs="Arial"/>
-                <w:color w:val="FFFFFF"/>
-                <w:sz w:val="20"/>
-              </w:rPr>
-              <w:t xml:space="preserve"> look up its information and update it if necessary.</w:t>
+              <w:t>a project in order to look up its information and update it if necessary.</w:t>
             </w:r>
           </w:p>
         </w:tc>
@@ -3644,21 +3568,7 @@
         <w:rPr>
           <w:rFonts w:cs="Arial"/>
         </w:rPr>
-        <w:t xml:space="preserve">When the user opens the application, </w:t>
-      </w:r>
-      <w:proofErr w:type="gramStart"/>
-      <w:r>
-        <w:rPr>
-          <w:rFonts w:cs="Arial"/>
-        </w:rPr>
-        <w:t>Projects</w:t>
-      </w:r>
-      <w:proofErr w:type="gramEnd"/>
-      <w:r>
-        <w:rPr>
-          <w:rFonts w:cs="Arial"/>
-        </w:rPr>
-        <w:t xml:space="preserve"> list is displayed.</w:t>
+        <w:t>When the user opens the application, Project list is displayed.</w:t>
       </w:r>
     </w:p>
     <w:p>
@@ -3816,15 +3726,7 @@
       </w:r>
       <w:bookmarkEnd w:id="4"/>
       <w:r>
-        <w:t xml:space="preserve"> </w:t>
-      </w:r>
-      <w:proofErr w:type="gramStart"/>
-      <w:r>
-        <w:t>Projects</w:t>
-      </w:r>
-      <w:proofErr w:type="gramEnd"/>
-      <w:r>
-        <w:t xml:space="preserve"> </w:t>
+        <w:t xml:space="preserve"> Project </w:t>
       </w:r>
       <w:r>
         <w:t>list</w:t>
@@ -3950,6 +3852,9 @@
       </w:r>
       <w:r>
         <w:t>return all projects</w:t>
+      </w:r>
+      <w:r>
+        <w:t xml:space="preserve"> in search result</w:t>
       </w:r>
       <w:r>
         <w:t xml:space="preserve">. </w:t>
@@ -4077,15 +3982,46 @@
         <w:t>When</w:t>
       </w:r>
       <w:r>
-        <w:t xml:space="preserve"> navigating to other screens from </w:t>
-      </w:r>
-      <w:proofErr w:type="gramStart"/>
-      <w:r>
-        <w:t>Projects</w:t>
-      </w:r>
-      <w:proofErr w:type="gramEnd"/>
-      <w:r>
-        <w:t xml:space="preserve"> list page, search criteria must be preserved so that when user comes back to Project list, the criteria are still applied</w:t>
+        <w:t xml:space="preserve"> navigating to other screens from Project list page,</w:t>
+      </w:r>
+      <w:r>
+        <w:t xml:space="preserve"> current</w:t>
+      </w:r>
+      <w:r>
+        <w:t xml:space="preserve"> search criteria must be preserved</w:t>
+      </w:r>
+      <w:r>
+        <w:t>.</w:t>
+      </w:r>
+      <w:r>
+        <w:t xml:space="preserve"> </w:t>
+      </w:r>
+      <w:r>
+        <w:t>W</w:t>
+      </w:r>
+      <w:r>
+        <w:t>hen user comes back to Project list, the</w:t>
+      </w:r>
+      <w:r>
+        <w:t xml:space="preserve"> current</w:t>
+      </w:r>
+      <w:r>
+        <w:t xml:space="preserve"> criteria are applied</w:t>
+      </w:r>
+      <w:r>
+        <w:t xml:space="preserve"> </w:t>
+      </w:r>
+      <w:r>
+        <w:t>on</w:t>
+      </w:r>
+      <w:r>
+        <w:t xml:space="preserve"> both the </w:t>
+      </w:r>
+      <w:r>
+        <w:t xml:space="preserve">search </w:t>
+      </w:r>
+      <w:r>
+        <w:t>form and search results</w:t>
       </w:r>
       <w:r>
         <w:t>.</w:t>
@@ -4538,21 +4474,7 @@
               <w:rPr>
                 <w:rFonts w:cs="Arial"/>
               </w:rPr>
-              <w:t xml:space="preserve">cation should navigate back to </w:t>
-            </w:r>
-            <w:proofErr w:type="gramStart"/>
-            <w:r>
-              <w:rPr>
-                <w:rFonts w:cs="Arial"/>
-              </w:rPr>
-              <w:t>Projects</w:t>
-            </w:r>
-            <w:proofErr w:type="gramEnd"/>
-            <w:r>
-              <w:rPr>
-                <w:rFonts w:cs="Arial"/>
-              </w:rPr>
-              <w:t xml:space="preserve"> list </w:t>
+              <w:t xml:space="preserve">cation should navigate back to Project list </w:t>
             </w:r>
             <w:r>
               <w:rPr>
@@ -4631,22 +4553,7 @@
         <w:t>A button to show / hide advanced filter section. Advanced filter has more criteria: Project leader, containing member, &gt;= Start date, &lt;= Start date</w:t>
       </w:r>
       <w:r>
-        <w:t xml:space="preserve">, </w:t>
-      </w:r>
-      <w:r>
-        <w:t xml:space="preserve">&gt;= </w:t>
-      </w:r>
-      <w:r>
-        <w:t>End</w:t>
-      </w:r>
-      <w:r>
-        <w:t xml:space="preserve"> date, &lt;= </w:t>
-      </w:r>
-      <w:r>
-        <w:t>End</w:t>
-      </w:r>
-      <w:r>
-        <w:t xml:space="preserve"> date</w:t>
+        <w:t>, &gt;= End date, &lt;= End date</w:t>
       </w:r>
     </w:p>
     <w:p>
@@ -4843,16 +4750,11 @@
               <w:pStyle w:val="texte"/>
               <w:ind w:left="0"/>
             </w:pPr>
-            <w:proofErr w:type="gramStart"/>
             <w:r>
               <w:t>NUMBER</w:t>
             </w:r>
             <w:r>
-              <w:t>(</w:t>
-            </w:r>
-            <w:proofErr w:type="gramEnd"/>
-            <w:r>
-              <w:t>19</w:t>
+              <w:t>(19</w:t>
             </w:r>
             <w:r>
               <w:t>,0</w:t>
@@ -4918,16 +4820,11 @@
               <w:pStyle w:val="texte"/>
               <w:ind w:left="0"/>
             </w:pPr>
-            <w:proofErr w:type="gramStart"/>
             <w:r>
               <w:t>NUMBER</w:t>
             </w:r>
             <w:r>
-              <w:t>(</w:t>
-            </w:r>
-            <w:proofErr w:type="gramEnd"/>
-            <w:r>
-              <w:t>19</w:t>
+              <w:t>(19</w:t>
             </w:r>
             <w:r>
               <w:t>,0</w:t>
@@ -4961,15 +4858,7 @@
               <w:ind w:left="0"/>
             </w:pPr>
             <w:r>
-              <w:t xml:space="preserve">Foreign </w:t>
-            </w:r>
-            <w:proofErr w:type="gramStart"/>
-            <w:r>
-              <w:t>key</w:t>
-            </w:r>
-            <w:proofErr w:type="gramEnd"/>
-            <w:r>
-              <w:t xml:space="preserve"> refer to table Group that this project will belong to.</w:t>
+              <w:t>Foreign key refer to table Group that this project will belong to.</w:t>
             </w:r>
           </w:p>
         </w:tc>
@@ -4998,16 +4887,11 @@
               <w:pStyle w:val="texte"/>
               <w:ind w:left="0"/>
             </w:pPr>
-            <w:proofErr w:type="gramStart"/>
             <w:r>
               <w:t>NUMBER</w:t>
             </w:r>
             <w:r>
-              <w:t>(</w:t>
-            </w:r>
-            <w:proofErr w:type="gramEnd"/>
-            <w:r>
-              <w:t>4</w:t>
+              <w:t>(4</w:t>
             </w:r>
             <w:r>
               <w:t>,0</w:t>
@@ -5070,16 +4954,11 @@
               <w:pStyle w:val="texte"/>
               <w:ind w:left="0"/>
             </w:pPr>
-            <w:proofErr w:type="gramStart"/>
             <w:r>
               <w:t>VARCHAR</w:t>
             </w:r>
             <w:r>
-              <w:t>(</w:t>
-            </w:r>
-            <w:proofErr w:type="gramEnd"/>
-            <w:r>
-              <w:t>50)</w:t>
+              <w:t>(50)</w:t>
             </w:r>
           </w:p>
         </w:tc>
@@ -5136,16 +5015,11 @@
               <w:pStyle w:val="texte"/>
               <w:ind w:left="0"/>
             </w:pPr>
-            <w:proofErr w:type="gramStart"/>
             <w:r>
               <w:t>VARCHAR</w:t>
             </w:r>
             <w:r>
-              <w:t>(</w:t>
-            </w:r>
-            <w:proofErr w:type="gramEnd"/>
-            <w:r>
-              <w:t>50)</w:t>
+              <w:t>(50)</w:t>
             </w:r>
           </w:p>
         </w:tc>
@@ -5202,16 +5076,11 @@
               <w:pStyle w:val="texte"/>
               <w:ind w:left="0"/>
             </w:pPr>
-            <w:proofErr w:type="gramStart"/>
             <w:r>
               <w:t>CHAR</w:t>
             </w:r>
             <w:r>
-              <w:t>(</w:t>
-            </w:r>
-            <w:proofErr w:type="gramEnd"/>
-            <w:r>
-              <w:t>3)</w:t>
+              <w:t>(3)</w:t>
             </w:r>
           </w:p>
         </w:tc>
@@ -5248,15 +5117,7 @@
               <w:ind w:left="0"/>
             </w:pPr>
             <w:r>
-              <w:t xml:space="preserve">New, Planned, </w:t>
-            </w:r>
-            <w:proofErr w:type="gramStart"/>
-            <w:r>
-              <w:t>In</w:t>
-            </w:r>
-            <w:proofErr w:type="gramEnd"/>
-            <w:r>
-              <w:t xml:space="preserve"> progress, Finished.</w:t>
+              <w:t>New, Planned, In progress, Finished.</w:t>
             </w:r>
           </w:p>
         </w:tc>
@@ -5401,16 +5262,11 @@
               <w:pStyle w:val="texte"/>
               <w:ind w:left="0"/>
             </w:pPr>
-            <w:proofErr w:type="gramStart"/>
             <w:r>
               <w:t>NUMBER</w:t>
             </w:r>
             <w:r>
-              <w:t>(</w:t>
-            </w:r>
-            <w:proofErr w:type="gramEnd"/>
-            <w:r>
-              <w:t>10,0)</w:t>
+              <w:t>(10,0)</w:t>
             </w:r>
           </w:p>
         </w:tc>
@@ -5572,16 +5428,11 @@
               <w:pStyle w:val="texte"/>
               <w:ind w:left="0"/>
             </w:pPr>
-            <w:proofErr w:type="gramStart"/>
             <w:r>
               <w:t>NUMBER</w:t>
             </w:r>
             <w:r>
-              <w:t>(</w:t>
-            </w:r>
-            <w:proofErr w:type="gramEnd"/>
-            <w:r>
-              <w:t>19</w:t>
+              <w:t>(19</w:t>
             </w:r>
             <w:r>
               <w:t>,0</w:t>
@@ -5615,15 +5466,7 @@
               <w:ind w:left="0"/>
             </w:pPr>
             <w:r>
-              <w:t xml:space="preserve">Foreign </w:t>
-            </w:r>
-            <w:proofErr w:type="gramStart"/>
-            <w:r>
-              <w:t>key</w:t>
-            </w:r>
-            <w:proofErr w:type="gramEnd"/>
-            <w:r>
-              <w:t xml:space="preserve"> refer to table Project</w:t>
+              <w:t>Foreign key refer to table Project</w:t>
             </w:r>
           </w:p>
         </w:tc>
@@ -5652,16 +5495,11 @@
               <w:pStyle w:val="texte"/>
               <w:ind w:left="0"/>
             </w:pPr>
-            <w:proofErr w:type="gramStart"/>
             <w:r>
               <w:t>NUMBER</w:t>
             </w:r>
             <w:r>
-              <w:t>(</w:t>
-            </w:r>
-            <w:proofErr w:type="gramEnd"/>
-            <w:r>
-              <w:t>19</w:t>
+              <w:t>(19</w:t>
             </w:r>
             <w:r>
               <w:t>,0</w:t>
@@ -5695,15 +5533,7 @@
               <w:ind w:left="0"/>
             </w:pPr>
             <w:r>
-              <w:t xml:space="preserve">Foreign </w:t>
-            </w:r>
-            <w:proofErr w:type="gramStart"/>
-            <w:r>
-              <w:t>key</w:t>
-            </w:r>
-            <w:proofErr w:type="gramEnd"/>
-            <w:r>
-              <w:t xml:space="preserve"> refer to table </w:t>
+              <w:t xml:space="preserve">Foreign key refer to table </w:t>
             </w:r>
             <w:r>
               <w:lastRenderedPageBreak/>
@@ -5842,16 +5672,11 @@
               <w:pStyle w:val="texte"/>
               <w:ind w:left="0"/>
             </w:pPr>
-            <w:proofErr w:type="gramStart"/>
             <w:r>
               <w:t>NUMBER</w:t>
             </w:r>
             <w:r>
-              <w:t>(</w:t>
-            </w:r>
-            <w:proofErr w:type="gramEnd"/>
-            <w:r>
-              <w:t>19</w:t>
+              <w:t>(19</w:t>
             </w:r>
             <w:r>
               <w:t>,0</w:t>
@@ -5914,16 +5739,11 @@
               <w:pStyle w:val="texte"/>
               <w:ind w:left="0"/>
             </w:pPr>
-            <w:proofErr w:type="gramStart"/>
             <w:r>
               <w:t>CHAR</w:t>
             </w:r>
             <w:r>
-              <w:t>(</w:t>
-            </w:r>
-            <w:proofErr w:type="gramEnd"/>
-            <w:r>
-              <w:t>3)</w:t>
+              <w:t>(3)</w:t>
             </w:r>
           </w:p>
         </w:tc>
@@ -5983,16 +5803,11 @@
               <w:pStyle w:val="texte"/>
               <w:ind w:left="0"/>
             </w:pPr>
-            <w:proofErr w:type="gramStart"/>
             <w:r>
               <w:t>VARCHAR</w:t>
             </w:r>
             <w:r>
-              <w:t>(</w:t>
-            </w:r>
-            <w:proofErr w:type="gramEnd"/>
-            <w:r>
-              <w:t>50)</w:t>
+              <w:t>(50)</w:t>
             </w:r>
           </w:p>
         </w:tc>
@@ -6052,16 +5867,11 @@
               <w:pStyle w:val="texte"/>
               <w:ind w:left="0"/>
             </w:pPr>
-            <w:proofErr w:type="gramStart"/>
             <w:r>
               <w:t>VARCHAR</w:t>
             </w:r>
             <w:r>
-              <w:t>(</w:t>
-            </w:r>
-            <w:proofErr w:type="gramEnd"/>
-            <w:r>
-              <w:t>50)</w:t>
+              <w:t>(50)</w:t>
             </w:r>
           </w:p>
         </w:tc>
@@ -6188,16 +5998,11 @@
               <w:pStyle w:val="texte"/>
               <w:ind w:left="0"/>
             </w:pPr>
-            <w:proofErr w:type="gramStart"/>
             <w:r>
               <w:t>NUMBER</w:t>
             </w:r>
             <w:r>
-              <w:t>(</w:t>
-            </w:r>
-            <w:proofErr w:type="gramEnd"/>
-            <w:r>
-              <w:t>10,0)</w:t>
+              <w:t>(10,0)</w:t>
             </w:r>
           </w:p>
         </w:tc>
@@ -6359,16 +6164,11 @@
               <w:pStyle w:val="texte"/>
               <w:ind w:left="0"/>
             </w:pPr>
-            <w:proofErr w:type="gramStart"/>
             <w:r>
               <w:t>NUMBER</w:t>
             </w:r>
             <w:r>
-              <w:t>(</w:t>
-            </w:r>
-            <w:proofErr w:type="gramEnd"/>
-            <w:r>
-              <w:t>19</w:t>
+              <w:t>(19</w:t>
             </w:r>
             <w:r>
               <w:t>,0</w:t>
@@ -6434,16 +6234,11 @@
               <w:pStyle w:val="texte"/>
               <w:ind w:left="0"/>
             </w:pPr>
-            <w:proofErr w:type="gramStart"/>
             <w:r>
               <w:t>NUMBER</w:t>
             </w:r>
             <w:r>
-              <w:t>(</w:t>
-            </w:r>
-            <w:proofErr w:type="gramEnd"/>
-            <w:r>
-              <w:t>19</w:t>
+              <w:t>(19</w:t>
             </w:r>
             <w:r>
               <w:t>,0</w:t>
@@ -6477,15 +6272,7 @@
               <w:ind w:left="0"/>
             </w:pPr>
             <w:r>
-              <w:t xml:space="preserve">Foreign </w:t>
-            </w:r>
-            <w:proofErr w:type="gramStart"/>
-            <w:r>
-              <w:t>key</w:t>
-            </w:r>
-            <w:proofErr w:type="gramEnd"/>
-            <w:r>
-              <w:t xml:space="preserve"> refer to table Employee who is leader of this Group</w:t>
+              <w:t>Foreign key refer to table Employee who is leader of this Group</w:t>
             </w:r>
           </w:p>
         </w:tc>
@@ -6514,16 +6301,11 @@
               <w:pStyle w:val="texte"/>
               <w:ind w:left="0"/>
             </w:pPr>
-            <w:proofErr w:type="gramStart"/>
             <w:r>
               <w:t>NUMBER</w:t>
             </w:r>
             <w:r>
-              <w:t>(</w:t>
-            </w:r>
-            <w:proofErr w:type="gramEnd"/>
-            <w:r>
-              <w:t>10</w:t>
+              <w:t>(10</w:t>
             </w:r>
             <w:r>
               <w:t>,0</w:t>
@@ -6582,15 +6364,7 @@
       </w:pPr>
       <w:bookmarkStart w:id="5" w:name="_Hlk72230941"/>
       <w:r>
-        <w:t xml:space="preserve">Develop </w:t>
-      </w:r>
-      <w:proofErr w:type="gramStart"/>
-      <w:r>
-        <w:t>an</w:t>
-      </w:r>
-      <w:proofErr w:type="gramEnd"/>
-      <w:r>
-        <w:t xml:space="preserve"> 3-tier application using </w:t>
+        <w:t xml:space="preserve">Develop a 3-tier application using </w:t>
       </w:r>
       <w:r>
         <w:t>ASP.NET, Entity Framework, SQL Server</w:t>
@@ -6614,14 +6388,12 @@
       <w:r>
         <w:t xml:space="preserve"> </w:t>
       </w:r>
-      <w:proofErr w:type="spellStart"/>
       <w:r>
         <w:rPr>
-          <w:b/>
+          <w:bCs/>
         </w:rPr>
         <w:t>ProjectNumberAlreadyExistsException</w:t>
       </w:r>
-      <w:proofErr w:type="spellEnd"/>
       <w:r>
         <w:t xml:space="preserve"> to handle duplicated project number error.</w:t>
       </w:r>
@@ -6650,10 +6422,7 @@
         <w:t>The application must handle concurrent update of Project information</w:t>
       </w:r>
       <w:r>
-        <w:t xml:space="preserve"> </w:t>
-      </w:r>
-      <w:r>
-        <w:t>when updating and deleting</w:t>
+        <w:t xml:space="preserve"> when updating and deleting</w:t>
       </w:r>
       <w:r>
         <w:t>.</w:t>
@@ -6733,7 +6502,10 @@
         <w:t>l</w:t>
       </w:r>
       <w:r>
-        <w:t>tilingual for all labels, messages inside the application.</w:t>
+        <w:t>tilingual for all labels, messages inside the applicatio</w:t>
+      </w:r>
+      <w:r>
+        <w:t xml:space="preserve">n. </w:t>
       </w:r>
     </w:p>
     <w:p>
@@ -6745,24 +6517,23 @@
         </w:numPr>
       </w:pPr>
       <w:r>
-        <w:t xml:space="preserve">Use exceptions to handle errors in the application. For example, define a business exception </w:t>
-      </w:r>
-      <w:proofErr w:type="spellStart"/>
-      <w:r>
-        <w:t>ProjectNumberAlreadyExistsException</w:t>
-      </w:r>
-      <w:proofErr w:type="spellEnd"/>
-      <w:r>
-        <w:t xml:space="preserve"> to handle duplicated project number error.</w:t>
+        <w:t>Use exceptions to handle errors in the application. For example, define a business exception ProjectNumberAlreadyExistsException to handle duplicated project number error.</w:t>
+      </w:r>
+      <w:r>
+        <w:t xml:space="preserve"> Exceptions must be handled by</w:t>
       </w:r>
       <w:r>
         <w:t xml:space="preserve"> </w:t>
       </w:r>
       <w:r>
-        <w:t>Exceptions must be handled by</w:t>
-      </w:r>
-      <w:r>
-        <w:t xml:space="preserve"> Spring’s exception resolver mechanism.</w:t>
+        <w:rPr>
+          <w:b/>
+          <w:bCs/>
+        </w:rPr>
+        <w:t>Spring’s exception resolver mechanism</w:t>
+      </w:r>
+      <w:r>
+        <w:t>.</w:t>
       </w:r>
     </w:p>
     <w:p>
@@ -6838,7 +6609,31 @@
         </w:numPr>
       </w:pPr>
       <w:r>
-        <w:t>Entity mapping should share the id and version column from super class.</w:t>
+        <w:t>Apply QueryDSL to create database queries.</w:t>
+      </w:r>
+    </w:p>
+    <w:p>
+      <w:pPr>
+        <w:pStyle w:val="texte"/>
+        <w:numPr>
+          <w:ilvl w:val="0"/>
+          <w:numId w:val="43"/>
+        </w:numPr>
+      </w:pPr>
+      <w:r>
+        <w:t>Entity mapping should share the id and version column from superclass.</w:t>
+      </w:r>
+    </w:p>
+    <w:p>
+      <w:pPr>
+        <w:pStyle w:val="texte"/>
+        <w:numPr>
+          <w:ilvl w:val="0"/>
+          <w:numId w:val="43"/>
+        </w:numPr>
+      </w:pPr>
+      <w:r>
+        <w:t>Pay attention to Coding Best Practices section 2 (General programming) and 3 (Exception handling).</w:t>
       </w:r>
     </w:p>
     <w:p/>
@@ -6859,13 +6654,22 @@
         </w:numPr>
       </w:pPr>
       <w:r>
-        <w:t xml:space="preserve">All basic features and technical notes </w:t>
-      </w:r>
-      <w:r>
-        <w:t>must be complete</w:t>
-      </w:r>
-      <w:r>
-        <w:t xml:space="preserve"> before presentation. Advanced features are nice to have.</w:t>
+        <w:t>All basic features</w:t>
+      </w:r>
+      <w:r>
+        <w:t>, non-functional requirements</w:t>
+      </w:r>
+      <w:r>
+        <w:t xml:space="preserve"> and technical notes </w:t>
+      </w:r>
+      <w:r>
+        <w:t>must be complet</w:t>
+      </w:r>
+      <w:r>
+        <w:t>e</w:t>
+      </w:r>
+      <w:r>
+        <w:t>. Advanced features are nice to have.</w:t>
       </w:r>
     </w:p>
     <w:p>
@@ -6877,13 +6681,13 @@
         </w:numPr>
       </w:pPr>
       <w:r>
+        <w:t xml:space="preserve">Non-functional requirements in </w:t>
+      </w:r>
+      <w:r>
         <w:t>S25.2-ScreenLiveTestsWebGUI</w:t>
       </w:r>
       <w:r>
-        <w:t xml:space="preserve"> must pass for all applicable test cases</w:t>
-      </w:r>
-      <w:r>
-        <w:t>.</w:t>
+        <w:t xml:space="preserve"> must pass for all applicable test cases.</w:t>
       </w:r>
     </w:p>
     <w:p>
@@ -6925,13 +6729,25 @@
         </w:numPr>
       </w:pPr>
       <w:r>
-        <w:t xml:space="preserve">Unused code from </w:t>
-      </w:r>
-      <w:r>
-        <w:t>previous</w:t>
-      </w:r>
-      <w:r>
-        <w:t xml:space="preserve"> exercises must be removed.</w:t>
+        <w:t>Aside from technical constraints, business validation</w:t>
+      </w:r>
+      <w:r>
+        <w:t>s must be implemented</w:t>
+      </w:r>
+      <w:r>
+        <w:t xml:space="preserve"> on backend.</w:t>
+      </w:r>
+    </w:p>
+    <w:p>
+      <w:pPr>
+        <w:pStyle w:val="texte"/>
+        <w:numPr>
+          <w:ilvl w:val="0"/>
+          <w:numId w:val="44"/>
+        </w:numPr>
+      </w:pPr>
+      <w:r>
+        <w:t>Unused code from previous exercises must be removed.</w:t>
       </w:r>
     </w:p>
     <w:p>
@@ -7346,7 +7162,7 @@
           <v:imagedata r:id="rId1" o:title=""/>
           <w10:wrap anchorx="page" anchory="page"/>
         </v:shape>
-        <o:OLEObject Type="Embed" ProgID="Word.Picture.8" ShapeID="_x0000_s2049" DrawAspect="Content" ObjectID="_1682845742" r:id="rId2"/>
+        <o:OLEObject Type="Embed" ProgID="Word.Picture.8" ShapeID="_x0000_s2049" DrawAspect="Content" ObjectID="_1682948485" r:id="rId2"/>
       </w:object>
     </w:r>
     <w:r>
@@ -7410,7 +7226,7 @@
           <v:imagedata r:id="rId1" o:title=""/>
           <w10:wrap anchorx="page" anchory="page"/>
         </v:shape>
-        <o:OLEObject Type="Embed" ProgID="Word.Picture.8" ShapeID="_x0000_s2050" DrawAspect="Content" ObjectID="_1682845743" r:id="rId2"/>
+        <o:OLEObject Type="Embed" ProgID="Word.Picture.8" ShapeID="_x0000_s2050" DrawAspect="Content" ObjectID="_1682948486" r:id="rId2"/>
       </w:object>
     </w:r>
     <w:r>
@@ -10035,7 +9851,6 @@
     <w:lsdException w:name="Table Web 2" w:semiHidden="1" w:unhideWhenUsed="1"/>
     <w:lsdException w:name="Table Web 3" w:semiHidden="1" w:unhideWhenUsed="1"/>
     <w:lsdException w:name="Balloon Text" w:semiHidden="1" w:unhideWhenUsed="1"/>
-    <w:lsdException w:name="Table Grid" w:semiHidden="1" w:unhideWhenUsed="1"/>
     <w:lsdException w:name="Table Theme" w:semiHidden="1" w:unhideWhenUsed="1"/>
     <w:lsdException w:name="Placeholder Text" w:semiHidden="1" w:uiPriority="99"/>
     <w:lsdException w:name="No Spacing" w:uiPriority="1" w:qFormat="1"/>

</xml_diff>